<commit_message>
add a pdf and small changes
</commit_message>
<xml_diff>
--- a/selfhelp_short.docx
+++ b/selfhelp_short.docx
@@ -22,125 +22,113 @@
       </w:r>
     </w:p>
     <w:p>
+      <w:r>
+        <w:rPr>
+          <w:sz w:val="32"/>
+          <w:szCs w:val="32"/>
+        </w:rPr>
+        <w:t xml:space="preserve">App development requires an idea, programming skills, and time, which can be daunting for non-developers. </w:t>
+      </w:r>
+      <w:proofErr w:type="spellStart"/>
+      <w:r>
+        <w:rPr>
+          <w:sz w:val="32"/>
+          <w:szCs w:val="32"/>
+        </w:rPr>
+        <w:t>SelfHelp</w:t>
+      </w:r>
+      <w:proofErr w:type="spellEnd"/>
+      <w:r>
+        <w:rPr>
+          <w:sz w:val="32"/>
+          <w:szCs w:val="32"/>
+        </w:rPr>
+        <w:t xml:space="preserve"> is an open-source CMS system that eliminates the need for programming skills, offering components designed to meet researchers' needs. With </w:t>
+      </w:r>
+      <w:proofErr w:type="spellStart"/>
+      <w:r>
+        <w:rPr>
+          <w:sz w:val="32"/>
+          <w:szCs w:val="32"/>
+        </w:rPr>
+        <w:t>SelfHelp</w:t>
+      </w:r>
+      <w:proofErr w:type="spellEnd"/>
+      <w:r>
+        <w:rPr>
+          <w:sz w:val="32"/>
+          <w:szCs w:val="32"/>
+        </w:rPr>
+        <w:t>, users can design pages, menus, and forms without requiring programming skills.</w:t>
+      </w:r>
+      <w:r>
+        <w:rPr>
+          <w:sz w:val="32"/>
+          <w:szCs w:val="32"/>
+        </w:rPr>
+        <w:t xml:space="preserve"> </w:t>
+      </w:r>
+      <w:r>
+        <w:rPr>
+          <w:sz w:val="32"/>
+          <w:szCs w:val="32"/>
+        </w:rPr>
+        <w:t xml:space="preserve">Condition components can be used to fine-tune what is displayed, when it is displayed, and how long it remains accessible. </w:t>
+      </w:r>
+      <w:r>
+        <w:rPr>
+          <w:sz w:val="32"/>
+          <w:szCs w:val="32"/>
+        </w:rPr>
+        <w:t>By utilizing the incoming data and the scheduling system it is easy to design intervention studies with multiple sessions and pre- and post-tests.</w:t>
+      </w:r>
+      <w:r>
+        <w:rPr>
+          <w:sz w:val="32"/>
+          <w:szCs w:val="32"/>
+        </w:rPr>
+        <w:t xml:space="preserve"> Additionally, </w:t>
+      </w:r>
+      <w:proofErr w:type="spellStart"/>
+      <w:r>
+        <w:rPr>
+          <w:sz w:val="32"/>
+          <w:szCs w:val="32"/>
+        </w:rPr>
+        <w:t>SelfHelp</w:t>
+      </w:r>
+      <w:proofErr w:type="spellEnd"/>
+      <w:r>
+        <w:rPr>
+          <w:sz w:val="32"/>
+          <w:szCs w:val="32"/>
+        </w:rPr>
+        <w:t xml:space="preserve"> provides a user and group management system, allowing researchers to categorize participants and assign management roles to their team. With multi-language support, </w:t>
+      </w:r>
+      <w:proofErr w:type="spellStart"/>
+      <w:r>
+        <w:rPr>
+          <w:sz w:val="32"/>
+          <w:szCs w:val="32"/>
+        </w:rPr>
+        <w:t>SelfHelp</w:t>
+      </w:r>
+      <w:proofErr w:type="spellEnd"/>
+      <w:r>
+        <w:rPr>
+          <w:sz w:val="32"/>
+          <w:szCs w:val="32"/>
+        </w:rPr>
+        <w:t xml:space="preserve"> empowers researchers to bring their idea to life and explore their creative potential without being restricted by their programming skills.</w:t>
+      </w:r>
+    </w:p>
+    <w:p>
       <w:pPr>
         <w:rPr>
           <w:sz w:val="32"/>
           <w:szCs w:val="32"/>
         </w:rPr>
       </w:pPr>
-      <w:r>
-        <w:rPr>
-          <w:sz w:val="32"/>
-          <w:szCs w:val="32"/>
-        </w:rPr>
-        <w:t xml:space="preserve">Developing an app requires an idea, programming skills, and time. For non-developers, app development can be daunting. </w:t>
-      </w:r>
-      <w:r>
-        <w:rPr>
-          <w:sz w:val="32"/>
-          <w:szCs w:val="32"/>
-        </w:rPr>
-        <w:t xml:space="preserve">However, </w:t>
-      </w:r>
-      <w:proofErr w:type="spellStart"/>
-      <w:r>
-        <w:rPr>
-          <w:sz w:val="32"/>
-          <w:szCs w:val="32"/>
-        </w:rPr>
-        <w:t>SelfHelp</w:t>
-      </w:r>
-      <w:proofErr w:type="spellEnd"/>
-      <w:r>
-        <w:rPr>
-          <w:sz w:val="32"/>
-          <w:szCs w:val="32"/>
-        </w:rPr>
-        <w:t>,</w:t>
-      </w:r>
-      <w:r>
-        <w:rPr>
-          <w:sz w:val="32"/>
-          <w:szCs w:val="32"/>
-        </w:rPr>
-        <w:t xml:space="preserve"> an open-source CMS system eliminates the need for programming skills, offering components designed to meet researchers' needs. With </w:t>
-      </w:r>
-      <w:proofErr w:type="spellStart"/>
-      <w:r>
-        <w:rPr>
-          <w:sz w:val="32"/>
-          <w:szCs w:val="32"/>
-        </w:rPr>
-        <w:t>SelfHelp</w:t>
-      </w:r>
-      <w:proofErr w:type="spellEnd"/>
-      <w:r>
-        <w:rPr>
-          <w:sz w:val="32"/>
-          <w:szCs w:val="32"/>
-        </w:rPr>
-        <w:t xml:space="preserve">, users can design pages, menus, and forms without requiring programming skills. Its interactive data collection enables dynamic event triggers and </w:t>
-      </w:r>
-      <w:r>
-        <w:rPr>
-          <w:sz w:val="32"/>
-          <w:szCs w:val="32"/>
-        </w:rPr>
-        <w:t xml:space="preserve">its </w:t>
-      </w:r>
-      <w:r>
-        <w:rPr>
-          <w:sz w:val="32"/>
-          <w:szCs w:val="32"/>
-        </w:rPr>
-        <w:t xml:space="preserve">application functionality to be customized based on </w:t>
-      </w:r>
-      <w:r>
-        <w:rPr>
-          <w:sz w:val="32"/>
-          <w:szCs w:val="32"/>
-        </w:rPr>
-        <w:t xml:space="preserve">the </w:t>
-      </w:r>
-      <w:r>
-        <w:rPr>
-          <w:sz w:val="32"/>
-          <w:szCs w:val="32"/>
-        </w:rPr>
-        <w:t xml:space="preserve">incoming data, making it easy to design intervention studies with multiple sessions and pre- and post-tests. Condition components can be used to fine-tune what is displayed, when it is displayed, and how long it remains accessible. Additionally, </w:t>
-      </w:r>
-      <w:proofErr w:type="spellStart"/>
-      <w:r>
-        <w:rPr>
-          <w:sz w:val="32"/>
-          <w:szCs w:val="32"/>
-        </w:rPr>
-        <w:t>SelfHelp</w:t>
-      </w:r>
-      <w:proofErr w:type="spellEnd"/>
-      <w:r>
-        <w:rPr>
-          <w:sz w:val="32"/>
-          <w:szCs w:val="32"/>
-        </w:rPr>
-        <w:t xml:space="preserve"> provides a user and group management system, allowing researchers to categorize participants and assign management roles to their team. With multi-language support, </w:t>
-      </w:r>
-      <w:proofErr w:type="spellStart"/>
-      <w:r>
-        <w:rPr>
-          <w:sz w:val="32"/>
-          <w:szCs w:val="32"/>
-        </w:rPr>
-        <w:t>SelfHelp</w:t>
-      </w:r>
-      <w:proofErr w:type="spellEnd"/>
-      <w:r>
-        <w:rPr>
-          <w:sz w:val="32"/>
-          <w:szCs w:val="32"/>
-        </w:rPr>
-        <w:t xml:space="preserve"> empowers researchers to bring their idea to life and explore their creative potential without being restricted by their programming skills.</w:t>
-      </w:r>
     </w:p>
     <w:sectPr>
       <w:pgSz w:w="12240" w:h="15840"/>

</xml_diff>